<commit_message>
Bim FA 1 2.0
</commit_message>
<xml_diff>
--- a/Periode 2/BIM/BIM FA 1 V2.docx
+++ b/Periode 2/BIM/BIM FA 1 V2.docx
@@ -79,37 +79,52 @@
         <w:t xml:space="preserve"> is m</w:t>
       </w:r>
       <w:r>
-        <w:t>eer IT in het Biermatcafé implementeren</w:t>
-      </w:r>
-      <w:r>
-        <w:t xml:space="preserve"> a</w:t>
-      </w:r>
-      <w:r>
-        <w:t xml:space="preserve">an de hand van de Smart </w:t>
+        <w:t>eer IT in het Biermatcafé implementere</w:t>
+      </w:r>
+      <w:r>
+        <w:t>n en een goeie service leveren.</w:t>
+      </w:r>
+    </w:p>
+    <w:p>
+      <w:pPr>
+        <w:pStyle w:val="Heading2"/>
+      </w:pPr>
+      <w:r>
+        <w:t>Strategie</w:t>
+      </w:r>
+    </w:p>
+    <w:p>
+      <w:r>
+        <w:t xml:space="preserve">De strategie </w:t>
+      </w:r>
+      <w:r>
+        <w:t xml:space="preserve">van het </w:t>
       </w:r>
       <w:proofErr w:type="spellStart"/>
       <w:r>
-        <w:t>BeerMat</w:t>
+        <w:t>Biermat</w:t>
       </w:r>
       <w:proofErr w:type="spellEnd"/>
       <w:r>
-        <w:t xml:space="preserve">. </w:t>
-      </w:r>
-    </w:p>
-    <w:p>
-      <w:pPr>
-        <w:pStyle w:val="Heading2"/>
-      </w:pPr>
-      <w:r>
-        <w:t>Strategie</w:t>
-      </w:r>
-    </w:p>
-    <w:p>
-      <w:r>
-        <w:t xml:space="preserve">De strategie </w:t>
-      </w:r>
-      <w:r>
-        <w:t xml:space="preserve">van het </w:t>
+        <w:t xml:space="preserve"> Café</w:t>
+      </w:r>
+      <w:r>
+        <w:t xml:space="preserve"> </w:t>
+      </w:r>
+      <w:r>
+        <w:t>is d</w:t>
+      </w:r>
+      <w:r>
+        <w:t>ifferentiatie</w:t>
+      </w:r>
+      <w:r>
+        <w:t xml:space="preserve"> door middel van een unieke omgeving die een relaxed vakantiegevoel opwekt bij de klant</w:t>
+      </w:r>
+      <w:r>
+        <w:t>en</w:t>
+      </w:r>
+      <w:r>
+        <w:t xml:space="preserve"> met behulp van een Smart </w:t>
       </w:r>
       <w:proofErr w:type="spellStart"/>
       <w:r>
@@ -117,22 +132,7 @@
       </w:r>
       <w:proofErr w:type="spellEnd"/>
       <w:r>
-        <w:t xml:space="preserve"> Café</w:t>
-      </w:r>
-      <w:r>
-        <w:t xml:space="preserve"> </w:t>
-      </w:r>
-      <w:r>
-        <w:t>is d</w:t>
-      </w:r>
-      <w:r>
-        <w:t>ifferentiatie</w:t>
-      </w:r>
-      <w:r>
-        <w:t xml:space="preserve"> door middel van een unieke omgeving die een relaxed vakantiegevoel opwekt bij de klant</w:t>
-      </w:r>
-      <w:r>
-        <w:t>en</w:t>
+        <w:t xml:space="preserve"> die samen met de werknemers een goeie service oplevert</w:t>
       </w:r>
       <w:r>
         <w:t>.</w:t>
@@ -283,7 +283,7 @@
           <w:noProof/>
         </w:rPr>
         <w:drawing>
-          <wp:inline distT="0" distB="0" distL="0" distR="0" wp14:anchorId="4B53C6CF" wp14:editId="084E22A1">
+          <wp:inline distT="0" distB="0" distL="0" distR="0" wp14:anchorId="4B53C6CF" wp14:editId="264D044F">
             <wp:extent cx="4877435" cy="4877435"/>
             <wp:effectExtent l="0" t="0" r="0" b="0"/>
             <wp:docPr id="1" name="Picture 1"/>
@@ -351,7 +351,7 @@
           <w:noProof/>
         </w:rPr>
         <w:drawing>
-          <wp:inline distT="0" distB="0" distL="0" distR="0" wp14:anchorId="63C787FB" wp14:editId="3D296A6A">
+          <wp:inline distT="0" distB="0" distL="0" distR="0" wp14:anchorId="63C787FB" wp14:editId="64A9E759">
             <wp:extent cx="5940425" cy="5940425"/>
             <wp:effectExtent l="0" t="0" r="3175" b="3175"/>
             <wp:docPr id="2" name="Picture 2"/>

</xml_diff>